<commit_message>
Some Updates to Resume
Contact info and website, and some formatting.
</commit_message>
<xml_diff>
--- a/downloads/resume/Paul Pawelec Resume 2023.docx
+++ b/downloads/resume/Paul Pawelec Resume 2023.docx
@@ -98,21 +98,7 @@
         <w:rPr>
           <w:rFonts w:ascii="Calibri" w:eastAsia="Calibri" w:hAnsi="Calibri" w:cs="Calibri"/>
         </w:rPr>
-        <w:t xml:space="preserve">Experienced in presenting and exploring data using Power BI, SQL, Excel, Tableau, PowerPoint, </w:t>
-      </w:r>
-      <w:proofErr w:type="spellStart"/>
-      <w:r>
-        <w:rPr>
-          <w:rFonts w:ascii="Calibri" w:eastAsia="Calibri" w:hAnsi="Calibri" w:cs="Calibri"/>
-        </w:rPr>
-        <w:t>Jypter</w:t>
-      </w:r>
-      <w:proofErr w:type="spellEnd"/>
-      <w:r>
-        <w:rPr>
-          <w:rFonts w:ascii="Calibri" w:eastAsia="Calibri" w:hAnsi="Calibri" w:cs="Calibri"/>
-        </w:rPr>
-        <w:t xml:space="preserve"> Notes, and R Markdown.</w:t>
+        <w:t>Experienced in presenting and exploring data using Power BI, SQL, Excel, Tableau, PowerPoint, Jypter Notes, and R Markdown.</w:t>
       </w:r>
     </w:p>
     <w:p>
@@ -137,24 +123,6 @@
           <w:rFonts w:ascii="Calibri" w:eastAsia="Calibri" w:hAnsi="Calibri" w:cs="Calibri"/>
         </w:rPr>
         <w:t>.</w:t>
-      </w:r>
-    </w:p>
-    <w:p>
-      <w:pPr>
-        <w:numPr>
-          <w:ilvl w:val="0"/>
-          <w:numId w:val="4"/>
-        </w:numPr>
-        <w:spacing w:after="240" w:line="240" w:lineRule="auto"/>
-        <w:rPr>
-          <w:rFonts w:ascii="Calibri" w:eastAsia="Calibri" w:hAnsi="Calibri" w:cs="Calibri"/>
-        </w:rPr>
-      </w:pPr>
-      <w:r>
-        <w:rPr>
-          <w:rFonts w:ascii="Calibri" w:eastAsia="Calibri" w:hAnsi="Calibri" w:cs="Calibri"/>
-        </w:rPr>
-        <w:t>Swift to learn new concepts and processes, excelling in high-pressure, time-sensitive situations.</w:t>
       </w:r>
     </w:p>
     <w:p>
@@ -362,7 +330,7 @@
           <w:rFonts w:ascii="Calibri" w:eastAsia="Calibri" w:hAnsi="Calibri" w:cs="Calibri"/>
           <w:bCs/>
         </w:rPr>
-        <w:t xml:space="preserve"> data analysis of</w:t>
+        <w:t xml:space="preserve"> data analysis</w:t>
       </w:r>
       <w:r>
         <w:rPr>
@@ -376,8 +344,17 @@
           <w:rFonts w:ascii="Calibri" w:eastAsia="Calibri" w:hAnsi="Calibri" w:cs="Calibri"/>
           <w:bCs/>
         </w:rPr>
-        <w:t>linear regression</w:t>
-      </w:r>
+        <w:t xml:space="preserve">linear </w:t>
+      </w:r>
+      <w:proofErr w:type="gramStart"/>
+      <w:r>
+        <w:rPr>
+          <w:rFonts w:ascii="Calibri" w:eastAsia="Calibri" w:hAnsi="Calibri" w:cs="Calibri"/>
+          <w:bCs/>
+        </w:rPr>
+        <w:t>regression</w:t>
+      </w:r>
+      <w:proofErr w:type="gramEnd"/>
       <w:r>
         <w:rPr>
           <w:rFonts w:ascii="Calibri" w:hAnsi="Calibri" w:cs="Calibri"/>
@@ -1051,14 +1028,7 @@
           <w:rFonts w:ascii="Calibri" w:eastAsia="Calibri" w:hAnsi="Calibri" w:cs="Calibri"/>
           <w:bCs/>
         </w:rPr>
-        <w:t xml:space="preserve">Incorporated techniques into a project based on </w:t>
-      </w:r>
-      <w:r>
-        <w:rPr>
-          <w:rFonts w:ascii="Calibri" w:eastAsia="Calibri" w:hAnsi="Calibri" w:cs="Calibri"/>
-          <w:bCs/>
-        </w:rPr>
-        <w:t>forecasting future bitcoin prices.</w:t>
+        <w:t>Incorporated techniques into a project based on forecasting future bitcoin prices.</w:t>
       </w:r>
     </w:p>
     <w:p>
@@ -1538,7 +1508,7 @@
           <w:rFonts w:ascii="Calibri" w:eastAsia="Calibri" w:hAnsi="Calibri" w:cs="Calibri"/>
           <w:b/>
         </w:rPr>
-        <w:t>19</w:t>
+        <w:t>20</w:t>
       </w:r>
     </w:p>
     <w:p>
@@ -2327,6 +2297,7 @@
       <w:spacing w:line="240" w:lineRule="auto"/>
       <w:jc w:val="center"/>
       <w:rPr>
+        <w:rStyle w:val="Hyperlink"/>
         <w:rFonts w:ascii="Calibri" w:eastAsia="Calibri" w:hAnsi="Calibri" w:cs="Calibri"/>
         <w:sz w:val="24"/>
         <w:szCs w:val="24"/>
@@ -2338,7 +2309,15 @@
         <w:sz w:val="24"/>
         <w:szCs w:val="24"/>
       </w:rPr>
-      <w:t xml:space="preserve">Cell: +1(519) 546-6215 </w:t>
+      <w:t>Contact</w:t>
+    </w:r>
+    <w:r>
+      <w:rPr>
+        <w:rFonts w:ascii="Calibri" w:eastAsia="Calibri" w:hAnsi="Calibri" w:cs="Calibri"/>
+        <w:sz w:val="24"/>
+        <w:szCs w:val="24"/>
+      </w:rPr>
+      <w:t xml:space="preserve">: +1(519) 546-6215 </w:t>
     </w:r>
     <w:hyperlink r:id="rId1" w:history="1">
       <w:r>
@@ -2351,7 +2330,71 @@
         <w:t>paul_pawelec@hotmail.com</w:t>
       </w:r>
     </w:hyperlink>
-    <w:hyperlink r:id="rId2"/>
+  </w:p>
+  <w:p>
+    <w:pPr>
+      <w:spacing w:line="240" w:lineRule="auto"/>
+      <w:jc w:val="center"/>
+      <w:rPr>
+        <w:rFonts w:ascii="Calibri" w:eastAsia="Calibri" w:hAnsi="Calibri" w:cs="Calibri"/>
+        <w:color w:val="0000FF" w:themeColor="hyperlink"/>
+        <w:sz w:val="24"/>
+        <w:szCs w:val="24"/>
+        <w:u w:val="single"/>
+      </w:rPr>
+    </w:pPr>
+    <w:r>
+      <w:rPr>
+        <w:rStyle w:val="Hyperlink"/>
+        <w:rFonts w:ascii="Calibri" w:eastAsia="Calibri" w:hAnsi="Calibri" w:cs="Calibri"/>
+        <w:color w:val="auto"/>
+        <w:sz w:val="24"/>
+        <w:szCs w:val="24"/>
+        <w:u w:val="none"/>
+      </w:rPr>
+      <w:t xml:space="preserve">Portfolio: </w:t>
+    </w:r>
+    <w:hyperlink r:id="rId2" w:history="1">
+      <w:r>
+        <w:rPr>
+          <w:rStyle w:val="Hyperlink"/>
+          <w:rFonts w:ascii="Calibri" w:eastAsia="Calibri" w:hAnsi="Calibri" w:cs="Calibri"/>
+          <w:sz w:val="24"/>
+          <w:szCs w:val="24"/>
+        </w:rPr>
+        <w:t>https://paulpawelec98.github.io/Portfo</w:t>
+      </w:r>
+      <w:r>
+        <w:rPr>
+          <w:rStyle w:val="Hyperlink"/>
+          <w:rFonts w:ascii="Calibri" w:eastAsia="Calibri" w:hAnsi="Calibri" w:cs="Calibri"/>
+          <w:sz w:val="24"/>
+          <w:szCs w:val="24"/>
+        </w:rPr>
+        <w:t>l</w:t>
+      </w:r>
+      <w:r>
+        <w:rPr>
+          <w:rStyle w:val="Hyperlink"/>
+          <w:rFonts w:ascii="Calibri" w:eastAsia="Calibri" w:hAnsi="Calibri" w:cs="Calibri"/>
+          <w:sz w:val="24"/>
+          <w:szCs w:val="24"/>
+        </w:rPr>
+        <w:t>io/</w:t>
+      </w:r>
+    </w:hyperlink>
+    <w:r>
+      <w:rPr>
+        <w:rStyle w:val="Hyperlink"/>
+        <w:rFonts w:ascii="Calibri" w:eastAsia="Calibri" w:hAnsi="Calibri" w:cs="Calibri"/>
+        <w:color w:val="auto"/>
+        <w:sz w:val="24"/>
+        <w:szCs w:val="24"/>
+        <w:u w:val="none"/>
+      </w:rPr>
+      <w:t xml:space="preserve"> </w:t>
+    </w:r>
+    <w:hyperlink r:id="rId3"/>
   </w:p>
   <w:p>
     <w:pPr>
@@ -3896,6 +3939,18 @@
     <w:uiPriority w:val="99"/>
     <w:rsid w:val="009D1D0E"/>
   </w:style>
+  <w:style w:type="character" w:styleId="FollowedHyperlink">
+    <w:name w:val="FollowedHyperlink"/>
+    <w:basedOn w:val="DefaultParagraphFont"/>
+    <w:uiPriority w:val="99"/>
+    <w:semiHidden/>
+    <w:unhideWhenUsed/>
+    <w:rsid w:val="002C19D1"/>
+    <w:rPr>
+      <w:color w:val="800080" w:themeColor="followedHyperlink"/>
+      <w:u w:val="single"/>
+    </w:rPr>
+  </w:style>
 </w:styles>
 </file>
 

</xml_diff>

<commit_message>
Small Changes to Resume
</commit_message>
<xml_diff>
--- a/downloads/resume/Paul Pawelec Resume 2023.docx
+++ b/downloads/resume/Paul Pawelec Resume 2023.docx
@@ -2319,17 +2319,14 @@
       </w:rPr>
       <w:t xml:space="preserve">: +1(519) 546-6215 </w:t>
     </w:r>
-    <w:hyperlink r:id="rId1" w:history="1">
-      <w:r>
-        <w:rPr>
-          <w:rStyle w:val="Hyperlink"/>
-          <w:rFonts w:ascii="Calibri" w:eastAsia="Calibri" w:hAnsi="Calibri" w:cs="Calibri"/>
-          <w:sz w:val="24"/>
-          <w:szCs w:val="24"/>
-        </w:rPr>
-        <w:t>paul_pawelec@hotmail.com</w:t>
-      </w:r>
-    </w:hyperlink>
+    <w:r>
+      <w:rPr>
+        <w:rFonts w:ascii="Calibri" w:eastAsia="Calibri" w:hAnsi="Calibri" w:cs="Calibri"/>
+        <w:sz w:val="24"/>
+        <w:szCs w:val="24"/>
+      </w:rPr>
+      <w:t>paul_pawelec@hotmail.com</w:t>
+    </w:r>
   </w:p>
   <w:p>
     <w:pPr>
@@ -2354,7 +2351,7 @@
       </w:rPr>
       <w:t xml:space="preserve">Portfolio: </w:t>
     </w:r>
-    <w:hyperlink r:id="rId2" w:history="1">
+    <w:hyperlink r:id="rId1" w:history="1">
       <w:r>
         <w:rPr>
           <w:rStyle w:val="Hyperlink"/>
@@ -2362,25 +2359,7 @@
           <w:sz w:val="24"/>
           <w:szCs w:val="24"/>
         </w:rPr>
-        <w:t>https://paulpawelec98.github.io/Portfo</w:t>
-      </w:r>
-      <w:r>
-        <w:rPr>
-          <w:rStyle w:val="Hyperlink"/>
-          <w:rFonts w:ascii="Calibri" w:eastAsia="Calibri" w:hAnsi="Calibri" w:cs="Calibri"/>
-          <w:sz w:val="24"/>
-          <w:szCs w:val="24"/>
-        </w:rPr>
-        <w:t>l</w:t>
-      </w:r>
-      <w:r>
-        <w:rPr>
-          <w:rStyle w:val="Hyperlink"/>
-          <w:rFonts w:ascii="Calibri" w:eastAsia="Calibri" w:hAnsi="Calibri" w:cs="Calibri"/>
-          <w:sz w:val="24"/>
-          <w:szCs w:val="24"/>
-        </w:rPr>
-        <w:t>io/</w:t>
+        <w:t>https://paulpawelec98.github.io/Portfolio/</w:t>
       </w:r>
     </w:hyperlink>
     <w:r>
@@ -2394,7 +2373,7 @@
       </w:rPr>
       <w:t xml:space="preserve"> </w:t>
     </w:r>
-    <w:hyperlink r:id="rId3"/>
+    <w:hyperlink r:id="rId2"/>
   </w:p>
   <w:p>
     <w:pPr>

</xml_diff>